<commit_message>
Projektlog for d. 6. + 7. nov
</commit_message>
<xml_diff>
--- a/Dokumenter/Projekt-log.docx
+++ b/Dokumenter/Projekt-log.docx
@@ -7,13 +7,10 @@
         <w:t>Projekt-Log</w:t>
       </w:r>
     </w:p>
-    <w:p>
-      <w:bookmarkStart w:id="0" w:name="_GoBack"/>
-      <w:bookmarkEnd w:id="0"/>
-    </w:p>
+    <w:p/>
     <w:tbl>
       <w:tblPr>
-        <w:tblStyle w:val="Tabel-Gitter"/>
+        <w:tblStyle w:val="TableGrid"/>
         <w:tblW w:w="0" w:type="auto"/>
         <w:tblLook w:val="04A0" w:firstRow="1" w:lastRow="0" w:firstColumn="1" w:lastColumn="0" w:noHBand="0" w:noVBand="1"/>
       </w:tblPr>
@@ -28,7 +25,7 @@
           </w:tcPr>
           <w:p>
             <w:r>
-              <w:t>Dage</w:t>
+              <w:t>Dag</w:t>
             </w:r>
           </w:p>
           <w:p/>
@@ -37,7 +34,11 @@
           <w:tcPr>
             <w:tcW w:w="4814" w:type="dxa"/>
           </w:tcPr>
-          <w:p/>
+          <w:p>
+            <w:r>
+              <w:t>Mandag d. 6. nov. 2017</w:t>
+            </w:r>
+          </w:p>
         </w:tc>
       </w:tr>
       <w:tr>
@@ -56,7 +57,58 @@
           <w:tcPr>
             <w:tcW w:w="4814" w:type="dxa"/>
           </w:tcPr>
-          <w:p/>
+          <w:p>
+            <w:pPr>
+              <w:pStyle w:val="ListParagraph"/>
+              <w:numPr>
+                <w:ilvl w:val="0"/>
+                <w:numId w:val="1"/>
+              </w:numPr>
+            </w:pPr>
+            <w:r>
+              <w:t xml:space="preserve">Planlægning af </w:t>
+            </w:r>
+            <w:proofErr w:type="spellStart"/>
+            <w:r>
+              <w:t>pre</w:t>
+            </w:r>
+            <w:proofErr w:type="spellEnd"/>
+            <w:r>
+              <w:t>-sprint</w:t>
+            </w:r>
+          </w:p>
+          <w:p>
+            <w:pPr>
+              <w:pStyle w:val="ListParagraph"/>
+              <w:numPr>
+                <w:ilvl w:val="0"/>
+                <w:numId w:val="1"/>
+              </w:numPr>
+            </w:pPr>
+            <w:r>
+              <w:t>Oprettelse af de nødvendige dokumenter, GitHub-</w:t>
+            </w:r>
+            <w:proofErr w:type="spellStart"/>
+            <w:r>
+              <w:t>repo</w:t>
+            </w:r>
+            <w:proofErr w:type="spellEnd"/>
+            <w:r>
+              <w:t xml:space="preserve"> osv.</w:t>
+            </w:r>
+          </w:p>
+          <w:p>
+            <w:pPr>
+              <w:pStyle w:val="ListParagraph"/>
+              <w:numPr>
+                <w:ilvl w:val="0"/>
+                <w:numId w:val="1"/>
+              </w:numPr>
+            </w:pPr>
+            <w:r>
+              <w:t>Spørgsmål til Stof 2000</w:t>
+            </w:r>
+          </w:p>
         </w:tc>
       </w:tr>
       <w:tr>
@@ -66,7 +118,16 @@
           </w:tcPr>
           <w:p>
             <w:r>
-              <w:t>Hvad har vi lavet uddybet</w:t>
+              <w:t xml:space="preserve">Hvad har vi lavet </w:t>
+            </w:r>
+            <w:r>
+              <w:t>(</w:t>
+            </w:r>
+            <w:r>
+              <w:t>uddybet</w:t>
+            </w:r>
+            <w:r>
+              <w:t>)</w:t>
             </w:r>
           </w:p>
           <w:p/>
@@ -75,7 +136,161 @@
           <w:tcPr>
             <w:tcW w:w="4814" w:type="dxa"/>
           </w:tcPr>
+          <w:p>
+            <w:r>
+              <w:t xml:space="preserve">I dag har vi planlagt </w:t>
+            </w:r>
+            <w:proofErr w:type="spellStart"/>
+            <w:r>
+              <w:t>pre</w:t>
+            </w:r>
+            <w:proofErr w:type="spellEnd"/>
+            <w:r>
+              <w:t>-sprintet, som vi skal have i denne uge. Vi aftalte, hvad der skulle nås de forskellige dage. Vi udarbejdede en liste med spørgsmål til virksomheden, vi arbejder for under dette p</w:t>
+            </w:r>
+            <w:r>
+              <w:t>rojekt, Stof 2000 på Skibhusvej</w:t>
+            </w:r>
+            <w:r>
+              <w:t>.</w:t>
+            </w:r>
+          </w:p>
+          <w:p>
+            <w:proofErr w:type="spellStart"/>
+            <w:r>
+              <w:t>Pre</w:t>
+            </w:r>
+            <w:proofErr w:type="spellEnd"/>
+            <w:r>
+              <w:t xml:space="preserve">-sprintet skulle gerne ende med en skriftlig aflevering på fredag. </w:t>
+            </w:r>
+          </w:p>
+        </w:tc>
+      </w:tr>
+    </w:tbl>
+    <w:p/>
+    <w:p/>
+    <w:tbl>
+      <w:tblPr>
+        <w:tblStyle w:val="TableGrid"/>
+        <w:tblW w:w="0" w:type="auto"/>
+        <w:tblLook w:val="04A0" w:firstRow="1" w:lastRow="0" w:firstColumn="1" w:lastColumn="0" w:noHBand="0" w:noVBand="1"/>
+      </w:tblPr>
+      <w:tblGrid>
+        <w:gridCol w:w="4814"/>
+        <w:gridCol w:w="4814"/>
+      </w:tblGrid>
+      <w:tr>
+        <w:tc>
+          <w:tcPr>
+            <w:tcW w:w="4814" w:type="dxa"/>
+          </w:tcPr>
+          <w:p>
+            <w:r>
+              <w:t>Dag</w:t>
+            </w:r>
+          </w:p>
           <w:p/>
+        </w:tc>
+        <w:tc>
+          <w:tcPr>
+            <w:tcW w:w="4814" w:type="dxa"/>
+          </w:tcPr>
+          <w:p>
+            <w:r>
+              <w:t>Tirsdag d. 7</w:t>
+            </w:r>
+            <w:r>
+              <w:t>. nov. 2017</w:t>
+            </w:r>
+          </w:p>
+        </w:tc>
+      </w:tr>
+      <w:tr>
+        <w:tc>
+          <w:tcPr>
+            <w:tcW w:w="4814" w:type="dxa"/>
+          </w:tcPr>
+          <w:p>
+            <w:r>
+              <w:t>Hvad har vi lavet (punkt form)</w:t>
+            </w:r>
+          </w:p>
+          <w:p/>
+        </w:tc>
+        <w:tc>
+          <w:tcPr>
+            <w:tcW w:w="4814" w:type="dxa"/>
+          </w:tcPr>
+          <w:p>
+            <w:pPr>
+              <w:pStyle w:val="ListParagraph"/>
+              <w:numPr>
+                <w:ilvl w:val="0"/>
+                <w:numId w:val="1"/>
+              </w:numPr>
+            </w:pPr>
+            <w:r>
+              <w:t>Møde med Stof 2000</w:t>
+            </w:r>
+          </w:p>
+          <w:p>
+            <w:pPr>
+              <w:pStyle w:val="ListParagraph"/>
+              <w:numPr>
+                <w:ilvl w:val="0"/>
+                <w:numId w:val="1"/>
+              </w:numPr>
+            </w:pPr>
+            <w:r>
+              <w:t>Forretningsmodel</w:t>
+            </w:r>
+          </w:p>
+          <w:p>
+            <w:pPr>
+              <w:pStyle w:val="ListParagraph"/>
+              <w:numPr>
+                <w:ilvl w:val="0"/>
+                <w:numId w:val="1"/>
+              </w:numPr>
+            </w:pPr>
+            <w:r>
+              <w:t>PID</w:t>
+            </w:r>
+          </w:p>
+        </w:tc>
+      </w:tr>
+      <w:tr>
+        <w:tc>
+          <w:tcPr>
+            <w:tcW w:w="4814" w:type="dxa"/>
+          </w:tcPr>
+          <w:p>
+            <w:r>
+              <w:t>Hvad har vi lavet (uddybet)</w:t>
+            </w:r>
+          </w:p>
+          <w:p/>
+        </w:tc>
+        <w:tc>
+          <w:tcPr>
+            <w:tcW w:w="4814" w:type="dxa"/>
+          </w:tcPr>
+          <w:p>
+            <w:r>
+              <w:t>I dag var vi nede at besøge Stof 2000, som ligger på Skibhusvej. Vi fortalte vores kontaktperson om vores projekt og fik derefter svar på de forberedte spørgsmål.</w:t>
+            </w:r>
+          </w:p>
+          <w:p>
+            <w:r>
+              <w:t>Da vi kom tilbage til skolen, lavede vi en forretningsmodel for filialen og begyndte på at udfylde en PID.</w:t>
+            </w:r>
+            <w:bookmarkStart w:id="0" w:name="_GoBack"/>
+            <w:bookmarkEnd w:id="0"/>
+            <w:r>
+              <w:t xml:space="preserve"> </w:t>
+            </w:r>
+          </w:p>
         </w:tc>
       </w:tr>
     </w:tbl>
@@ -88,6 +303,126 @@
     </w:sectPr>
   </w:body>
 </w:document>
+</file>
+
+<file path=word/numbering.xml><?xml version="1.0" encoding="utf-8"?>
+<w:numbering xmlns:wpc="http://schemas.microsoft.com/office/word/2010/wordprocessingCanvas" xmlns:cx="http://schemas.microsoft.com/office/drawing/2014/chartex" xmlns:cx1="http://schemas.microsoft.com/office/drawing/2015/9/8/chartex" xmlns:cx2="http://schemas.microsoft.com/office/drawing/2015/10/21/chartex" xmlns:cx3="http://schemas.microsoft.com/office/drawing/2016/5/9/chartex" xmlns:cx4="http://schemas.microsoft.com/office/drawing/2016/5/10/chartex" xmlns:cx5="http://schemas.microsoft.com/office/drawing/2016/5/11/chartex" xmlns:cx6="http://schemas.microsoft.com/office/drawing/2016/5/12/chartex" xmlns:cx7="http://schemas.microsoft.com/office/drawing/2016/5/13/chartex" xmlns:cx8="http://schemas.microsoft.com/office/drawing/2016/5/14/chartex" xmlns:mc="http://schemas.openxmlformats.org/markup-compatibility/2006" xmlns:aink="http://schemas.microsoft.com/office/drawing/2016/ink" xmlns:am3d="http://schemas.microsoft.com/office/drawing/2017/model3d" xmlns:o="urn:schemas-microsoft-com:office:office" xmlns:r="http://schemas.openxmlformats.org/officeDocument/2006/relationships" xmlns:m="http://schemas.openxmlformats.org/officeDocument/2006/math" xmlns:v="urn:schemas-microsoft-com:vml" xmlns:wp14="http://schemas.microsoft.com/office/word/2010/wordprocessingDrawing" xmlns:wp="http://schemas.openxmlformats.org/drawingml/2006/wordprocessingDrawing" xmlns:w10="urn:schemas-microsoft-com:office:word" xmlns:w="http://schemas.openxmlformats.org/wordprocessingml/2006/main" xmlns:w14="http://schemas.microsoft.com/office/word/2010/wordml" xmlns:w15="http://schemas.microsoft.com/office/word/2012/wordml" xmlns:w16cid="http://schemas.microsoft.com/office/word/2016/wordml/cid" xmlns:w16se="http://schemas.microsoft.com/office/word/2015/wordml/symex" xmlns:wpg="http://schemas.microsoft.com/office/word/2010/wordprocessingGroup" xmlns:wpi="http://schemas.microsoft.com/office/word/2010/wordprocessingInk" xmlns:wne="http://schemas.microsoft.com/office/word/2006/wordml" xmlns:wps="http://schemas.microsoft.com/office/word/2010/wordprocessingShape" mc:Ignorable="w14 w15 w16se w16cid wp14">
+  <w:abstractNum w:abstractNumId="0" w15:restartNumberingAfterBreak="0">
+    <w:nsid w:val="6BDF2A30"/>
+    <w:multiLevelType w:val="hybridMultilevel"/>
+    <w:tmpl w:val="A1BAE3D2"/>
+    <w:lvl w:ilvl="0" w:tplc="D642423E">
+      <w:numFmt w:val="bullet"/>
+      <w:lvlText w:val=""/>
+      <w:lvlJc w:val="left"/>
+      <w:pPr>
+        <w:ind w:left="720" w:hanging="360"/>
+      </w:pPr>
+      <w:rPr>
+        <w:rFonts w:ascii="Symbol" w:eastAsiaTheme="minorHAnsi" w:hAnsi="Symbol" w:cstheme="minorBidi" w:hint="default"/>
+      </w:rPr>
+    </w:lvl>
+    <w:lvl w:ilvl="1" w:tplc="00000003" w:tentative="1">
+      <w:start w:val="1"/>
+      <w:numFmt w:val="bullet"/>
+      <w:lvlText w:val="o"/>
+      <w:lvlJc w:val="left"/>
+      <w:pPr>
+        <w:ind w:left="1440" w:hanging="360"/>
+      </w:pPr>
+      <w:rPr>
+        <w:rFonts w:ascii="Courier New" w:hAnsi="Courier New" w:cs="Courier New" w:hint="default"/>
+      </w:rPr>
+    </w:lvl>
+    <w:lvl w:ilvl="2" w:tplc="00000005" w:tentative="1">
+      <w:start w:val="1"/>
+      <w:numFmt w:val="bullet"/>
+      <w:lvlText w:val=""/>
+      <w:lvlJc w:val="left"/>
+      <w:pPr>
+        <w:ind w:left="2160" w:hanging="360"/>
+      </w:pPr>
+      <w:rPr>
+        <w:rFonts w:ascii="Wingdings" w:hAnsi="Wingdings" w:hint="default"/>
+      </w:rPr>
+    </w:lvl>
+    <w:lvl w:ilvl="3" w:tplc="00000001" w:tentative="1">
+      <w:start w:val="1"/>
+      <w:numFmt w:val="bullet"/>
+      <w:lvlText w:val=""/>
+      <w:lvlJc w:val="left"/>
+      <w:pPr>
+        <w:ind w:left="2880" w:hanging="360"/>
+      </w:pPr>
+      <w:rPr>
+        <w:rFonts w:ascii="Symbol" w:hAnsi="Symbol" w:hint="default"/>
+      </w:rPr>
+    </w:lvl>
+    <w:lvl w:ilvl="4" w:tplc="00000003" w:tentative="1">
+      <w:start w:val="1"/>
+      <w:numFmt w:val="bullet"/>
+      <w:lvlText w:val="o"/>
+      <w:lvlJc w:val="left"/>
+      <w:pPr>
+        <w:ind w:left="3600" w:hanging="360"/>
+      </w:pPr>
+      <w:rPr>
+        <w:rFonts w:ascii="Courier New" w:hAnsi="Courier New" w:cs="Courier New" w:hint="default"/>
+      </w:rPr>
+    </w:lvl>
+    <w:lvl w:ilvl="5" w:tplc="00000005" w:tentative="1">
+      <w:start w:val="1"/>
+      <w:numFmt w:val="bullet"/>
+      <w:lvlText w:val=""/>
+      <w:lvlJc w:val="left"/>
+      <w:pPr>
+        <w:ind w:left="4320" w:hanging="360"/>
+      </w:pPr>
+      <w:rPr>
+        <w:rFonts w:ascii="Wingdings" w:hAnsi="Wingdings" w:hint="default"/>
+      </w:rPr>
+    </w:lvl>
+    <w:lvl w:ilvl="6" w:tplc="00000001" w:tentative="1">
+      <w:start w:val="1"/>
+      <w:numFmt w:val="bullet"/>
+      <w:lvlText w:val=""/>
+      <w:lvlJc w:val="left"/>
+      <w:pPr>
+        <w:ind w:left="5040" w:hanging="360"/>
+      </w:pPr>
+      <w:rPr>
+        <w:rFonts w:ascii="Symbol" w:hAnsi="Symbol" w:hint="default"/>
+      </w:rPr>
+    </w:lvl>
+    <w:lvl w:ilvl="7" w:tplc="00000003" w:tentative="1">
+      <w:start w:val="1"/>
+      <w:numFmt w:val="bullet"/>
+      <w:lvlText w:val="o"/>
+      <w:lvlJc w:val="left"/>
+      <w:pPr>
+        <w:ind w:left="5760" w:hanging="360"/>
+      </w:pPr>
+      <w:rPr>
+        <w:rFonts w:ascii="Courier New" w:hAnsi="Courier New" w:cs="Courier New" w:hint="default"/>
+      </w:rPr>
+    </w:lvl>
+    <w:lvl w:ilvl="8" w:tplc="00000005" w:tentative="1">
+      <w:start w:val="1"/>
+      <w:numFmt w:val="bullet"/>
+      <w:lvlText w:val=""/>
+      <w:lvlJc w:val="left"/>
+      <w:pPr>
+        <w:ind w:left="6480" w:hanging="360"/>
+      </w:pPr>
+      <w:rPr>
+        <w:rFonts w:ascii="Wingdings" w:hAnsi="Wingdings" w:hint="default"/>
+      </w:rPr>
+    </w:lvl>
+  </w:abstractNum>
+  <w:num w:numId="1">
+    <w:abstractNumId w:val="0"/>
+  </w:num>
+</w:numbering>
 </file>
 
 <file path=word/styles.xml><?xml version="1.0" encoding="utf-8"?>
@@ -488,13 +823,13 @@
     <w:name w:val="Normal"/>
     <w:qFormat/>
   </w:style>
-  <w:style w:type="character" w:default="1" w:styleId="Standardskrifttypeiafsnit">
+  <w:style w:type="character" w:default="1" w:styleId="DefaultParagraphFont">
     <w:name w:val="Default Paragraph Font"/>
     <w:uiPriority w:val="1"/>
     <w:semiHidden/>
     <w:unhideWhenUsed/>
   </w:style>
-  <w:style w:type="table" w:default="1" w:styleId="Tabel-Normal">
+  <w:style w:type="table" w:default="1" w:styleId="TableNormal">
     <w:name w:val="Normal Table"/>
     <w:uiPriority w:val="99"/>
     <w:semiHidden/>
@@ -509,15 +844,15 @@
       </w:tblCellMar>
     </w:tblPr>
   </w:style>
-  <w:style w:type="numbering" w:default="1" w:styleId="Ingenoversigt">
+  <w:style w:type="numbering" w:default="1" w:styleId="NoList">
     <w:name w:val="No List"/>
     <w:uiPriority w:val="99"/>
     <w:semiHidden/>
     <w:unhideWhenUsed/>
   </w:style>
-  <w:style w:type="table" w:styleId="Tabel-Gitter">
+  <w:style w:type="table" w:styleId="TableGrid">
     <w:name w:val="Table Grid"/>
-    <w:basedOn w:val="Tabel-Normal"/>
+    <w:basedOn w:val="TableNormal"/>
     <w:uiPriority w:val="39"/>
     <w:rsid w:val="004F3B21"/>
     <w:pPr>
@@ -533,6 +868,17 @@
         <w:insideV w:val="single" w:sz="4" w:space="0" w:color="auto"/>
       </w:tblBorders>
     </w:tblPr>
+  </w:style>
+  <w:style w:type="paragraph" w:styleId="ListParagraph">
+    <w:name w:val="List Paragraph"/>
+    <w:basedOn w:val="Normal"/>
+    <w:uiPriority w:val="34"/>
+    <w:qFormat/>
+    <w:rsid w:val="007315AD"/>
+    <w:pPr>
+      <w:ind w:left="720"/>
+      <w:contextualSpacing/>
+    </w:pPr>
   </w:style>
 </w:styles>
 </file>

</xml_diff>

<commit_message>
Projektlog for d. 8. nov
</commit_message>
<xml_diff>
--- a/Dokumenter/Projekt-log.docx
+++ b/Dokumenter/Projekt-log.docx
@@ -165,6 +165,12 @@
               <w:t xml:space="preserve">-sprintet skulle gerne ende med en skriftlig aflevering på fredag. </w:t>
             </w:r>
           </w:p>
+          <w:p/>
+          <w:p>
+            <w:r>
+              <w:t>Fremmødte: Simon, Jakob, Rasmus og Daniel</w:t>
+            </w:r>
+          </w:p>
         </w:tc>
       </w:tr>
     </w:tbl>
@@ -198,10 +204,7 @@
           </w:tcPr>
           <w:p>
             <w:r>
-              <w:t>Tirsdag d. 7</w:t>
-            </w:r>
-            <w:r>
-              <w:t>. nov. 2017</w:t>
+              <w:t>Tirsdag d. 7. nov. 2017</w:t>
             </w:r>
           </w:p>
         </w:tc>
@@ -283,13 +286,138 @@
           </w:p>
           <w:p>
             <w:r>
-              <w:t>Da vi kom tilbage til skolen, lavede vi en forretningsmodel for filialen og begyndte på at udfylde en PID.</w:t>
+              <w:t xml:space="preserve">Da vi kom tilbage til skolen, lavede vi en forretningsmodel for filialen og begyndte på at udfylde en PID. </w:t>
+            </w:r>
+          </w:p>
+          <w:p/>
+          <w:p>
+            <w:r>
+              <w:t>Fremmødte: Simon, Jakob, Rasmus og Daniel</w:t>
+            </w:r>
+          </w:p>
+        </w:tc>
+      </w:tr>
+    </w:tbl>
+    <w:p/>
+    <w:p/>
+    <w:tbl>
+      <w:tblPr>
+        <w:tblStyle w:val="TableGrid"/>
+        <w:tblW w:w="0" w:type="auto"/>
+        <w:tblLook w:val="04A0" w:firstRow="1" w:lastRow="0" w:firstColumn="1" w:lastColumn="0" w:noHBand="0" w:noVBand="1"/>
+      </w:tblPr>
+      <w:tblGrid>
+        <w:gridCol w:w="4814"/>
+        <w:gridCol w:w="4814"/>
+      </w:tblGrid>
+      <w:tr>
+        <w:tc>
+          <w:tcPr>
+            <w:tcW w:w="4814" w:type="dxa"/>
+          </w:tcPr>
+          <w:p>
+            <w:r>
+              <w:t>Dag</w:t>
+            </w:r>
+          </w:p>
+          <w:p/>
+        </w:tc>
+        <w:tc>
+          <w:tcPr>
+            <w:tcW w:w="4814" w:type="dxa"/>
+          </w:tcPr>
+          <w:p>
+            <w:r>
+              <w:t>Onsdag d. 8</w:t>
+            </w:r>
+            <w:r>
+              <w:t>. nov. 2017</w:t>
+            </w:r>
+          </w:p>
+        </w:tc>
+      </w:tr>
+      <w:tr>
+        <w:tc>
+          <w:tcPr>
+            <w:tcW w:w="4814" w:type="dxa"/>
+          </w:tcPr>
+          <w:p>
+            <w:r>
+              <w:t>Hvad har vi lavet (punkt form)</w:t>
+            </w:r>
+          </w:p>
+          <w:p/>
+        </w:tc>
+        <w:tc>
+          <w:tcPr>
+            <w:tcW w:w="4814" w:type="dxa"/>
+          </w:tcPr>
+          <w:p>
+            <w:pPr>
+              <w:pStyle w:val="ListParagraph"/>
+              <w:numPr>
+                <w:ilvl w:val="0"/>
+                <w:numId w:val="1"/>
+              </w:numPr>
+            </w:pPr>
+            <w:r>
+              <w:t>PID</w:t>
+            </w:r>
+          </w:p>
+          <w:p>
+            <w:pPr>
+              <w:pStyle w:val="ListParagraph"/>
+              <w:numPr>
+                <w:ilvl w:val="0"/>
+                <w:numId w:val="1"/>
+              </w:numPr>
+            </w:pPr>
+            <w:r>
+              <w:t>BPMN</w:t>
+            </w:r>
+          </w:p>
+          <w:p>
+            <w:pPr>
+              <w:pStyle w:val="ListParagraph"/>
+              <w:numPr>
+                <w:ilvl w:val="0"/>
+                <w:numId w:val="1"/>
+              </w:numPr>
+            </w:pPr>
+            <w:r>
+              <w:t>Back Log</w:t>
+            </w:r>
+          </w:p>
+        </w:tc>
+      </w:tr>
+      <w:tr>
+        <w:tc>
+          <w:tcPr>
+            <w:tcW w:w="4814" w:type="dxa"/>
+          </w:tcPr>
+          <w:p>
+            <w:r>
+              <w:t>Hvad har vi lavet (uddybet)</w:t>
+            </w:r>
+          </w:p>
+          <w:p/>
+        </w:tc>
+        <w:tc>
+          <w:tcPr>
+            <w:tcW w:w="4814" w:type="dxa"/>
+          </w:tcPr>
+          <w:p>
+            <w:r>
+              <w:t>I dag har vi færdiggjort vores PID, hvori vi har udfyldt relevante punkter. Vi har desuden lavet BPMN for Stof 2000’s nuværende IT-løsning samt til den løsning, vi regner med at lave. Derudover har vi også fået lavet vores Product Back log.</w:t>
+            </w:r>
+          </w:p>
+          <w:p>
+            <w:r>
+              <w:lastRenderedPageBreak/>
+              <w:t>Fremmødte: Simon, Jakob, Rasmus og Daniel</w:t>
             </w:r>
             <w:bookmarkStart w:id="0" w:name="_GoBack"/>
             <w:bookmarkEnd w:id="0"/>
-            <w:r>
-              <w:t xml:space="preserve"> </w:t>
-            </w:r>
           </w:p>
         </w:tc>
       </w:tr>

</xml_diff>

<commit_message>
Projektlog for d. 9. nov 2017
</commit_message>
<xml_diff>
--- a/Dokumenter/Projekt-log.docx
+++ b/Dokumenter/Projekt-log.docx
@@ -328,10 +328,7 @@
           </w:tcPr>
           <w:p>
             <w:r>
-              <w:t>Onsdag d. 8</w:t>
-            </w:r>
-            <w:r>
-              <w:t>. nov. 2017</w:t>
+              <w:t>Onsdag d. 8. nov. 2017</w:t>
             </w:r>
           </w:p>
         </w:tc>
@@ -416,12 +413,132 @@
               <w:lastRenderedPageBreak/>
               <w:t>Fremmødte: Simon, Jakob, Rasmus og Daniel</w:t>
             </w:r>
+          </w:p>
+        </w:tc>
+      </w:tr>
+    </w:tbl>
+    <w:p/>
+    <w:p/>
+    <w:tbl>
+      <w:tblPr>
+        <w:tblStyle w:val="TableGrid"/>
+        <w:tblW w:w="0" w:type="auto"/>
+        <w:tblLook w:val="04A0" w:firstRow="1" w:lastRow="0" w:firstColumn="1" w:lastColumn="0" w:noHBand="0" w:noVBand="1"/>
+      </w:tblPr>
+      <w:tblGrid>
+        <w:gridCol w:w="4814"/>
+        <w:gridCol w:w="4814"/>
+      </w:tblGrid>
+      <w:tr>
+        <w:tc>
+          <w:tcPr>
+            <w:tcW w:w="4814" w:type="dxa"/>
+          </w:tcPr>
+          <w:p>
+            <w:r>
+              <w:t>Dag</w:t>
+            </w:r>
+          </w:p>
+          <w:p/>
+        </w:tc>
+        <w:tc>
+          <w:tcPr>
+            <w:tcW w:w="4814" w:type="dxa"/>
+          </w:tcPr>
+          <w:p>
+            <w:r>
+              <w:t>Torsdag</w:t>
+            </w:r>
+            <w:r>
+              <w:t xml:space="preserve"> d. 9</w:t>
+            </w:r>
             <w:bookmarkStart w:id="0" w:name="_GoBack"/>
             <w:bookmarkEnd w:id="0"/>
+            <w:r>
+              <w:t>. nov. 2017</w:t>
+            </w:r>
+          </w:p>
+        </w:tc>
+      </w:tr>
+      <w:tr>
+        <w:tc>
+          <w:tcPr>
+            <w:tcW w:w="4814" w:type="dxa"/>
+          </w:tcPr>
+          <w:p>
+            <w:r>
+              <w:t>Hvad har vi lavet (punkt form)</w:t>
+            </w:r>
+          </w:p>
+          <w:p/>
+        </w:tc>
+        <w:tc>
+          <w:tcPr>
+            <w:tcW w:w="4814" w:type="dxa"/>
+          </w:tcPr>
+          <w:p>
+            <w:pPr>
+              <w:pStyle w:val="ListParagraph"/>
+              <w:numPr>
+                <w:ilvl w:val="0"/>
+                <w:numId w:val="1"/>
+              </w:numPr>
+            </w:pPr>
+            <w:r>
+              <w:t>BPMN</w:t>
+            </w:r>
+          </w:p>
+          <w:p>
+            <w:pPr>
+              <w:pStyle w:val="ListParagraph"/>
+              <w:numPr>
+                <w:ilvl w:val="0"/>
+                <w:numId w:val="1"/>
+              </w:numPr>
+            </w:pPr>
+            <w:r>
+              <w:t>Interessentanalyse</w:t>
+            </w:r>
+          </w:p>
+        </w:tc>
+      </w:tr>
+      <w:tr>
+        <w:tc>
+          <w:tcPr>
+            <w:tcW w:w="4814" w:type="dxa"/>
+          </w:tcPr>
+          <w:p>
+            <w:r>
+              <w:t>Hvad har vi lavet (uddybet)</w:t>
+            </w:r>
+          </w:p>
+          <w:p/>
+        </w:tc>
+        <w:tc>
+          <w:tcPr>
+            <w:tcW w:w="4814" w:type="dxa"/>
+          </w:tcPr>
+          <w:p>
+            <w:r>
+              <w:t>I dag har vi alle arbejdet hjemmefra. Vi havde egentligt aftalt at mødes nede på Studenterhuset kl. 10:00, men flertallet af gruppens medlemmer valgte at melde afbud af forskellige grunde.</w:t>
+            </w:r>
+          </w:p>
+          <w:p>
+            <w:r>
+              <w:t>Vi har derfor arbejdet med lidt forskellige ting, bland andet BPMN og interessentanalyse.</w:t>
+            </w:r>
+          </w:p>
+          <w:p/>
+          <w:p>
+            <w:r>
+              <w:t>Fremmødte: Ingen</w:t>
+            </w:r>
           </w:p>
         </w:tc>
       </w:tr>
     </w:tbl>
+    <w:p/>
+    <w:p/>
     <w:p/>
     <w:sectPr>
       <w:pgSz w:w="11906" w:h="16838"/>

</xml_diff>

<commit_message>
Projektlog for mandag og tirsdag uge 48
</commit_message>
<xml_diff>
--- a/Dokumenter/Projekt-log.docx
+++ b/Dokumenter/Projekt-log.docx
@@ -452,8 +452,6 @@
             <w:r>
               <w:t xml:space="preserve"> d. 9</w:t>
             </w:r>
-            <w:bookmarkStart w:id="0" w:name="_GoBack"/>
-            <w:bookmarkEnd w:id="0"/>
             <w:r>
               <w:t>. nov. 2017</w:t>
             </w:r>
@@ -532,6 +530,306 @@
           <w:p>
             <w:r>
               <w:t>Fremmødte: Ingen</w:t>
+            </w:r>
+          </w:p>
+        </w:tc>
+      </w:tr>
+    </w:tbl>
+    <w:p/>
+    <w:p/>
+    <w:p/>
+    <w:tbl>
+      <w:tblPr>
+        <w:tblStyle w:val="TableGrid"/>
+        <w:tblW w:w="0" w:type="auto"/>
+        <w:tblLook w:val="04A0" w:firstRow="1" w:lastRow="0" w:firstColumn="1" w:lastColumn="0" w:noHBand="0" w:noVBand="1"/>
+      </w:tblPr>
+      <w:tblGrid>
+        <w:gridCol w:w="4814"/>
+        <w:gridCol w:w="4814"/>
+      </w:tblGrid>
+      <w:tr>
+        <w:tc>
+          <w:tcPr>
+            <w:tcW w:w="4814" w:type="dxa"/>
+          </w:tcPr>
+          <w:p>
+            <w:r>
+              <w:t>Dag</w:t>
+            </w:r>
+          </w:p>
+          <w:p/>
+        </w:tc>
+        <w:tc>
+          <w:tcPr>
+            <w:tcW w:w="4814" w:type="dxa"/>
+          </w:tcPr>
+          <w:p>
+            <w:r>
+              <w:t>Mandag</w:t>
+            </w:r>
+            <w:r>
+              <w:t xml:space="preserve"> d. </w:t>
+            </w:r>
+            <w:r>
+              <w:t>27</w:t>
+            </w:r>
+            <w:r>
+              <w:t>. nov. 2017</w:t>
+            </w:r>
+          </w:p>
+        </w:tc>
+      </w:tr>
+      <w:tr>
+        <w:tc>
+          <w:tcPr>
+            <w:tcW w:w="4814" w:type="dxa"/>
+          </w:tcPr>
+          <w:p>
+            <w:r>
+              <w:t>Hvad har vi lavet (punkt form)</w:t>
+            </w:r>
+          </w:p>
+          <w:p/>
+        </w:tc>
+        <w:tc>
+          <w:tcPr>
+            <w:tcW w:w="4814" w:type="dxa"/>
+          </w:tcPr>
+          <w:p>
+            <w:pPr>
+              <w:pStyle w:val="ListParagraph"/>
+              <w:numPr>
+                <w:ilvl w:val="0"/>
+                <w:numId w:val="1"/>
+              </w:numPr>
+            </w:pPr>
+            <w:proofErr w:type="spellStart"/>
+            <w:r>
+              <w:t>Use</w:t>
+            </w:r>
+            <w:proofErr w:type="spellEnd"/>
+            <w:r>
+              <w:t xml:space="preserve"> cases</w:t>
+            </w:r>
+          </w:p>
+          <w:p>
+            <w:pPr>
+              <w:pStyle w:val="ListParagraph"/>
+              <w:numPr>
+                <w:ilvl w:val="0"/>
+                <w:numId w:val="1"/>
+              </w:numPr>
+            </w:pPr>
+            <w:proofErr w:type="spellStart"/>
+            <w:r>
+              <w:t>Scrumboard</w:t>
+            </w:r>
+            <w:proofErr w:type="spellEnd"/>
+          </w:p>
+        </w:tc>
+      </w:tr>
+      <w:tr>
+        <w:tc>
+          <w:tcPr>
+            <w:tcW w:w="4814" w:type="dxa"/>
+          </w:tcPr>
+          <w:p>
+            <w:r>
+              <w:t>Hvad har vi lavet (uddybet)</w:t>
+            </w:r>
+          </w:p>
+          <w:p/>
+        </w:tc>
+        <w:tc>
+          <w:tcPr>
+            <w:tcW w:w="4814" w:type="dxa"/>
+          </w:tcPr>
+          <w:p>
+            <w:r>
+              <w:t>I dag har v</w:t>
+            </w:r>
+            <w:r>
+              <w:t xml:space="preserve">i lavet et </w:t>
+            </w:r>
+            <w:proofErr w:type="spellStart"/>
+            <w:r>
+              <w:t>scrumboard</w:t>
+            </w:r>
+            <w:proofErr w:type="spellEnd"/>
+            <w:r>
+              <w:t xml:space="preserve"> for det nye sprint, som kommer til at forløbe over de næste to uger. Derudover har vi lavet et par </w:t>
+            </w:r>
+            <w:proofErr w:type="spellStart"/>
+            <w:r>
+              <w:t>use</w:t>
+            </w:r>
+            <w:proofErr w:type="spellEnd"/>
+            <w:r>
+              <w:t xml:space="preserve"> cases til det nye lagersystem </w:t>
+            </w:r>
+          </w:p>
+          <w:p/>
+          <w:p>
+            <w:r>
+              <w:t xml:space="preserve">Fremmødte: </w:t>
+            </w:r>
+            <w:r>
+              <w:t>Rasmus og Jakob.</w:t>
+            </w:r>
+          </w:p>
+        </w:tc>
+      </w:tr>
+    </w:tbl>
+    <w:p/>
+    <w:p/>
+    <w:tbl>
+      <w:tblPr>
+        <w:tblStyle w:val="TableGrid"/>
+        <w:tblW w:w="0" w:type="auto"/>
+        <w:tblLook w:val="04A0" w:firstRow="1" w:lastRow="0" w:firstColumn="1" w:lastColumn="0" w:noHBand="0" w:noVBand="1"/>
+      </w:tblPr>
+      <w:tblGrid>
+        <w:gridCol w:w="4814"/>
+        <w:gridCol w:w="4814"/>
+      </w:tblGrid>
+      <w:tr>
+        <w:tc>
+          <w:tcPr>
+            <w:tcW w:w="4814" w:type="dxa"/>
+          </w:tcPr>
+          <w:p>
+            <w:r>
+              <w:t>Dag</w:t>
+            </w:r>
+          </w:p>
+          <w:p/>
+        </w:tc>
+        <w:tc>
+          <w:tcPr>
+            <w:tcW w:w="4814" w:type="dxa"/>
+          </w:tcPr>
+          <w:p>
+            <w:r>
+              <w:t>Tirsdag</w:t>
+            </w:r>
+            <w:r>
+              <w:t xml:space="preserve"> d. 2</w:t>
+            </w:r>
+            <w:r>
+              <w:t>8</w:t>
+            </w:r>
+            <w:r>
+              <w:t>. nov. 2017</w:t>
+            </w:r>
+          </w:p>
+        </w:tc>
+      </w:tr>
+      <w:tr>
+        <w:tc>
+          <w:tcPr>
+            <w:tcW w:w="4814" w:type="dxa"/>
+          </w:tcPr>
+          <w:p>
+            <w:r>
+              <w:t>Hvad har vi lavet (punkt form)</w:t>
+            </w:r>
+          </w:p>
+          <w:p/>
+        </w:tc>
+        <w:tc>
+          <w:tcPr>
+            <w:tcW w:w="4814" w:type="dxa"/>
+          </w:tcPr>
+          <w:p>
+            <w:pPr>
+              <w:pStyle w:val="ListParagraph"/>
+              <w:numPr>
+                <w:ilvl w:val="0"/>
+                <w:numId w:val="1"/>
+              </w:numPr>
+            </w:pPr>
+            <w:r>
+              <w:t>Domænemodel</w:t>
+            </w:r>
+          </w:p>
+          <w:p>
+            <w:pPr>
+              <w:pStyle w:val="ListParagraph"/>
+              <w:numPr>
+                <w:ilvl w:val="0"/>
+                <w:numId w:val="1"/>
+              </w:numPr>
+            </w:pPr>
+            <w:r>
+              <w:t>Objektmodel</w:t>
+            </w:r>
+          </w:p>
+          <w:p>
+            <w:pPr>
+              <w:pStyle w:val="ListParagraph"/>
+              <w:numPr>
+                <w:ilvl w:val="0"/>
+                <w:numId w:val="1"/>
+              </w:numPr>
+            </w:pPr>
+            <w:r>
+              <w:t>SSD</w:t>
+            </w:r>
+          </w:p>
+          <w:p>
+            <w:pPr>
+              <w:pStyle w:val="ListParagraph"/>
+              <w:numPr>
+                <w:ilvl w:val="0"/>
+                <w:numId w:val="1"/>
+              </w:numPr>
+            </w:pPr>
+            <w:r>
+              <w:t>Vurderingskriterier for vores arbejde</w:t>
+            </w:r>
+            <w:bookmarkStart w:id="0" w:name="_GoBack"/>
+            <w:bookmarkEnd w:id="0"/>
+          </w:p>
+        </w:tc>
+      </w:tr>
+      <w:tr>
+        <w:tc>
+          <w:tcPr>
+            <w:tcW w:w="4814" w:type="dxa"/>
+          </w:tcPr>
+          <w:p>
+            <w:r>
+              <w:t>Hvad har vi lavet (uddybet)</w:t>
+            </w:r>
+          </w:p>
+          <w:p/>
+        </w:tc>
+        <w:tc>
+          <w:tcPr>
+            <w:tcW w:w="4814" w:type="dxa"/>
+          </w:tcPr>
+          <w:p>
+            <w:r>
+              <w:t>I dag</w:t>
+            </w:r>
+            <w:r>
+              <w:t xml:space="preserve"> har vi forsøgt at lave domænemodel, objektmodel og SSD for Stof 2000’s nye lagersystem. Vi har desuden opsat kriterier for de forskellige artefakter, vi mangler at udarbejde samt for vores arbejdsindsats.</w:t>
+            </w:r>
+          </w:p>
+          <w:p/>
+          <w:p>
+            <w:r>
+              <w:t>Fremmødte: Rasmus</w:t>
+            </w:r>
+            <w:r>
+              <w:t xml:space="preserve">, Simon, </w:t>
+            </w:r>
+            <w:r>
+              <w:t>Jakob</w:t>
+            </w:r>
+            <w:r>
+              <w:t xml:space="preserve"> og Daniel </w:t>
             </w:r>
           </w:p>
         </w:tc>

</xml_diff>

<commit_message>
Projektlog for 29. nov.
</commit_message>
<xml_diff>
--- a/Dokumenter/Projekt-log.docx
+++ b/Dokumenter/Projekt-log.docx
@@ -566,16 +566,7 @@
           </w:tcPr>
           <w:p>
             <w:r>
-              <w:t>Mandag</w:t>
-            </w:r>
-            <w:r>
-              <w:t xml:space="preserve"> d. </w:t>
-            </w:r>
-            <w:r>
-              <w:t>27</w:t>
-            </w:r>
-            <w:r>
-              <w:t>. nov. 2017</w:t>
+              <w:t>Mandag d. 27. nov. 2017</w:t>
             </w:r>
           </w:p>
         </w:tc>
@@ -647,10 +638,7 @@
           </w:tcPr>
           <w:p>
             <w:r>
-              <w:t>I dag har v</w:t>
-            </w:r>
-            <w:r>
-              <w:t xml:space="preserve">i lavet et </w:t>
+              <w:t xml:space="preserve">I dag har vi lavet et </w:t>
             </w:r>
             <w:proofErr w:type="spellStart"/>
             <w:r>
@@ -672,10 +660,7 @@
           <w:p/>
           <w:p>
             <w:r>
-              <w:t xml:space="preserve">Fremmødte: </w:t>
-            </w:r>
-            <w:r>
-              <w:t>Rasmus og Jakob.</w:t>
+              <w:t>Fremmødte: Rasmus og Jakob.</w:t>
             </w:r>
           </w:p>
         </w:tc>
@@ -711,16 +696,7 @@
           </w:tcPr>
           <w:p>
             <w:r>
-              <w:t>Tirsdag</w:t>
-            </w:r>
-            <w:r>
-              <w:t xml:space="preserve"> d. 2</w:t>
-            </w:r>
-            <w:r>
-              <w:t>8</w:t>
-            </w:r>
-            <w:r>
-              <w:t>. nov. 2017</w:t>
+              <w:t>Tirsdag d. 28. nov. 2017</w:t>
             </w:r>
           </w:p>
         </w:tc>
@@ -788,8 +764,6 @@
             <w:r>
               <w:t>Vurderingskriterier for vores arbejde</w:t>
             </w:r>
-            <w:bookmarkStart w:id="0" w:name="_GoBack"/>
-            <w:bookmarkEnd w:id="0"/>
           </w:p>
         </w:tc>
       </w:tr>
@@ -811,25 +785,13 @@
           </w:tcPr>
           <w:p>
             <w:r>
-              <w:t>I dag</w:t>
-            </w:r>
-            <w:r>
-              <w:t xml:space="preserve"> har vi forsøgt at lave domænemodel, objektmodel og SSD for Stof 2000’s nye lagersystem. Vi har desuden opsat kriterier for de forskellige artefakter, vi mangler at udarbejde samt for vores arbejdsindsats.</w:t>
-            </w:r>
-          </w:p>
-          <w:p/>
-          <w:p>
-            <w:r>
-              <w:t>Fremmødte: Rasmus</w:t>
-            </w:r>
-            <w:r>
-              <w:t xml:space="preserve">, Simon, </w:t>
-            </w:r>
-            <w:r>
-              <w:t>Jakob</w:t>
-            </w:r>
-            <w:r>
-              <w:t xml:space="preserve"> og Daniel </w:t>
+              <w:t>I dag har vi forsøgt at lave domænemodel, objektmodel og SSD for Stof 2000’s nye lagersystem. Vi har desuden opsat kriterier for de forskellige artefakter, vi mangler at udarbejde samt for vores arbejdsindsats.</w:t>
+            </w:r>
+          </w:p>
+          <w:p/>
+          <w:p>
+            <w:r>
+              <w:t xml:space="preserve">Fremmødte: Rasmus, Simon, Jakob og Daniel </w:t>
             </w:r>
           </w:p>
         </w:tc>
@@ -837,6 +799,114 @@
     </w:tbl>
     <w:p/>
     <w:p/>
+    <w:tbl>
+      <w:tblPr>
+        <w:tblStyle w:val="TableGrid"/>
+        <w:tblW w:w="0" w:type="auto"/>
+        <w:tblLook w:val="04A0" w:firstRow="1" w:lastRow="0" w:firstColumn="1" w:lastColumn="0" w:noHBand="0" w:noVBand="1"/>
+      </w:tblPr>
+      <w:tblGrid>
+        <w:gridCol w:w="4814"/>
+        <w:gridCol w:w="4814"/>
+      </w:tblGrid>
+      <w:tr>
+        <w:tc>
+          <w:tcPr>
+            <w:tcW w:w="4814" w:type="dxa"/>
+          </w:tcPr>
+          <w:p>
+            <w:r>
+              <w:t>Dag</w:t>
+            </w:r>
+          </w:p>
+          <w:p/>
+        </w:tc>
+        <w:tc>
+          <w:tcPr>
+            <w:tcW w:w="4814" w:type="dxa"/>
+          </w:tcPr>
+          <w:p>
+            <w:r>
+              <w:t>Onsdag</w:t>
+            </w:r>
+            <w:r>
+              <w:t xml:space="preserve"> d. 2</w:t>
+            </w:r>
+            <w:r>
+              <w:t>9</w:t>
+            </w:r>
+            <w:r>
+              <w:t>. nov. 2017</w:t>
+            </w:r>
+          </w:p>
+        </w:tc>
+      </w:tr>
+      <w:tr>
+        <w:tc>
+          <w:tcPr>
+            <w:tcW w:w="4814" w:type="dxa"/>
+          </w:tcPr>
+          <w:p>
+            <w:r>
+              <w:t>Hvad har vi lavet (punkt form)</w:t>
+            </w:r>
+          </w:p>
+          <w:p/>
+        </w:tc>
+        <w:tc>
+          <w:tcPr>
+            <w:tcW w:w="4814" w:type="dxa"/>
+          </w:tcPr>
+          <w:p>
+            <w:pPr>
+              <w:pStyle w:val="ListParagraph"/>
+              <w:numPr>
+                <w:ilvl w:val="0"/>
+                <w:numId w:val="1"/>
+              </w:numPr>
+            </w:pPr>
+            <w:r>
+              <w:t>Styregruppemøde</w:t>
+            </w:r>
+          </w:p>
+          <w:p/>
+        </w:tc>
+      </w:tr>
+      <w:tr>
+        <w:tc>
+          <w:tcPr>
+            <w:tcW w:w="4814" w:type="dxa"/>
+          </w:tcPr>
+          <w:p>
+            <w:r>
+              <w:t>Hvad har vi lavet (uddybet)</w:t>
+            </w:r>
+          </w:p>
+          <w:p/>
+        </w:tc>
+        <w:tc>
+          <w:tcPr>
+            <w:tcW w:w="4814" w:type="dxa"/>
+          </w:tcPr>
+          <w:p>
+            <w:r>
+              <w:t xml:space="preserve">I dag har vi </w:t>
+            </w:r>
+            <w:r>
+              <w:t>haft styregruppemøde i form af fremlæggelse for resten af klassen og Allan.</w:t>
+            </w:r>
+            <w:bookmarkStart w:id="0" w:name="_GoBack"/>
+            <w:bookmarkEnd w:id="0"/>
+          </w:p>
+          <w:p/>
+          <w:p>
+            <w:r>
+              <w:t xml:space="preserve">Fremmødte: Rasmus, Simon, Jakob og Daniel </w:t>
+            </w:r>
+          </w:p>
+        </w:tc>
+      </w:tr>
+    </w:tbl>
     <w:p/>
     <w:sectPr>
       <w:pgSz w:w="11906" w:h="16838"/>

</xml_diff>

<commit_message>
Projektlog for d. 30
</commit_message>
<xml_diff>
--- a/Dokumenter/Projekt-log.docx
+++ b/Dokumenter/Projekt-log.docx
@@ -827,13 +827,113 @@
           </w:tcPr>
           <w:p>
             <w:r>
-              <w:t>Onsdag</w:t>
-            </w:r>
-            <w:r>
-              <w:t xml:space="preserve"> d. 2</w:t>
-            </w:r>
-            <w:r>
-              <w:t>9</w:t>
+              <w:t>Onsdag d. 29. nov. 2017</w:t>
+            </w:r>
+          </w:p>
+        </w:tc>
+      </w:tr>
+      <w:tr>
+        <w:tc>
+          <w:tcPr>
+            <w:tcW w:w="4814" w:type="dxa"/>
+          </w:tcPr>
+          <w:p>
+            <w:r>
+              <w:t>Hvad har vi lavet (punkt form)</w:t>
+            </w:r>
+          </w:p>
+          <w:p/>
+        </w:tc>
+        <w:tc>
+          <w:tcPr>
+            <w:tcW w:w="4814" w:type="dxa"/>
+          </w:tcPr>
+          <w:p>
+            <w:pPr>
+              <w:pStyle w:val="ListParagraph"/>
+              <w:numPr>
+                <w:ilvl w:val="0"/>
+                <w:numId w:val="1"/>
+              </w:numPr>
+            </w:pPr>
+            <w:r>
+              <w:t>Styregruppemøde</w:t>
+            </w:r>
+          </w:p>
+          <w:p/>
+        </w:tc>
+      </w:tr>
+      <w:tr>
+        <w:tc>
+          <w:tcPr>
+            <w:tcW w:w="4814" w:type="dxa"/>
+          </w:tcPr>
+          <w:p>
+            <w:r>
+              <w:t>Hvad har vi lavet (uddybet)</w:t>
+            </w:r>
+          </w:p>
+          <w:p/>
+        </w:tc>
+        <w:tc>
+          <w:tcPr>
+            <w:tcW w:w="4814" w:type="dxa"/>
+          </w:tcPr>
+          <w:p>
+            <w:r>
+              <w:t>I dag har vi haft styregruppemøde i form af fremlæggelse for resten af klassen og Allan.</w:t>
+            </w:r>
+            <w:r>
+              <w:t xml:space="preserve"> Vi havde også kontakt til vores PO, som vi stillede et par spørgsmål. </w:t>
+            </w:r>
+          </w:p>
+          <w:p/>
+          <w:p>
+            <w:r>
+              <w:t xml:space="preserve">Fremmødte: Rasmus, Simon, Jakob og Daniel </w:t>
+            </w:r>
+          </w:p>
+        </w:tc>
+      </w:tr>
+    </w:tbl>
+    <w:p/>
+    <w:p/>
+    <w:p/>
+    <w:tbl>
+      <w:tblPr>
+        <w:tblStyle w:val="TableGrid"/>
+        <w:tblW w:w="0" w:type="auto"/>
+        <w:tblLook w:val="04A0" w:firstRow="1" w:lastRow="0" w:firstColumn="1" w:lastColumn="0" w:noHBand="0" w:noVBand="1"/>
+      </w:tblPr>
+      <w:tblGrid>
+        <w:gridCol w:w="4814"/>
+        <w:gridCol w:w="4814"/>
+      </w:tblGrid>
+      <w:tr>
+        <w:tc>
+          <w:tcPr>
+            <w:tcW w:w="4814" w:type="dxa"/>
+          </w:tcPr>
+          <w:p>
+            <w:r>
+              <w:t>Dag</w:t>
+            </w:r>
+          </w:p>
+          <w:p/>
+        </w:tc>
+        <w:tc>
+          <w:tcPr>
+            <w:tcW w:w="4814" w:type="dxa"/>
+          </w:tcPr>
+          <w:p>
+            <w:r>
+              <w:t>Torsdag</w:t>
+            </w:r>
+            <w:r>
+              <w:t xml:space="preserve"> d. </w:t>
+            </w:r>
+            <w:r>
+              <w:t>30</w:t>
             </w:r>
             <w:r>
               <w:t>. nov. 2017</w:t>
@@ -866,7 +966,19 @@
               </w:numPr>
             </w:pPr>
             <w:r>
-              <w:t>Styregruppemøde</w:t>
+              <w:t>Normalisering af database</w:t>
+            </w:r>
+          </w:p>
+          <w:p>
+            <w:pPr>
+              <w:pStyle w:val="ListParagraph"/>
+              <w:numPr>
+                <w:ilvl w:val="0"/>
+                <w:numId w:val="1"/>
+              </w:numPr>
+            </w:pPr>
+            <w:r>
+              <w:t>Programmering</w:t>
             </w:r>
           </w:p>
           <w:p/>
@@ -890,23 +1002,158 @@
           </w:tcPr>
           <w:p>
             <w:r>
-              <w:t xml:space="preserve">I dag har vi </w:t>
-            </w:r>
-            <w:r>
-              <w:t>haft styregruppemøde i form af fremlæggelse for resten af klassen og Allan.</w:t>
-            </w:r>
+              <w:t xml:space="preserve">I dag </w:t>
+            </w:r>
+            <w:r>
+              <w:t xml:space="preserve">er vi begyndt på at normalisere databasen, som STOF 2000 skal bruge. Vi lavede desuden wireframes og en smule kode. </w:t>
+            </w:r>
+          </w:p>
+          <w:p/>
+          <w:p>
+            <w:r>
+              <w:t xml:space="preserve">Fremmødte: </w:t>
+            </w:r>
+            <w:proofErr w:type="gramStart"/>
+            <w:r>
+              <w:t>Rasmus,  Jakob</w:t>
+            </w:r>
+            <w:proofErr w:type="gramEnd"/>
+            <w:r>
+              <w:t xml:space="preserve"> og Daniel </w:t>
+            </w:r>
+          </w:p>
+        </w:tc>
+      </w:tr>
+    </w:tbl>
+    <w:p/>
+    <w:p/>
+    <w:p/>
+    <w:tbl>
+      <w:tblPr>
+        <w:tblStyle w:val="TableGrid"/>
+        <w:tblW w:w="0" w:type="auto"/>
+        <w:tblLook w:val="04A0" w:firstRow="1" w:lastRow="0" w:firstColumn="1" w:lastColumn="0" w:noHBand="0" w:noVBand="1"/>
+      </w:tblPr>
+      <w:tblGrid>
+        <w:gridCol w:w="4814"/>
+        <w:gridCol w:w="4814"/>
+      </w:tblGrid>
+      <w:tr>
+        <w:tc>
+          <w:tcPr>
+            <w:tcW w:w="4814" w:type="dxa"/>
+          </w:tcPr>
+          <w:p>
+            <w:r>
+              <w:t>Dag</w:t>
+            </w:r>
+          </w:p>
+          <w:p/>
+        </w:tc>
+        <w:tc>
+          <w:tcPr>
+            <w:tcW w:w="4814" w:type="dxa"/>
+          </w:tcPr>
+          <w:p>
+            <w:r>
+              <w:t>Fredag</w:t>
+            </w:r>
+            <w:r>
+              <w:t xml:space="preserve"> d. </w:t>
+            </w:r>
+            <w:r>
+              <w:t>1</w:t>
+            </w:r>
+            <w:r>
+              <w:t xml:space="preserve">. </w:t>
+            </w:r>
+            <w:r>
+              <w:t>dec</w:t>
+            </w:r>
+            <w:r>
+              <w:t>. 2017</w:t>
+            </w:r>
+          </w:p>
+        </w:tc>
+      </w:tr>
+      <w:tr>
+        <w:tc>
+          <w:tcPr>
+            <w:tcW w:w="4814" w:type="dxa"/>
+          </w:tcPr>
+          <w:p>
+            <w:r>
+              <w:t>Hvad har vi lavet (punkt form)</w:t>
+            </w:r>
+          </w:p>
+          <w:p/>
+        </w:tc>
+        <w:tc>
+          <w:tcPr>
+            <w:tcW w:w="4814" w:type="dxa"/>
+          </w:tcPr>
+          <w:p>
+            <w:pPr>
+              <w:pStyle w:val="ListParagraph"/>
+              <w:numPr>
+                <w:ilvl w:val="0"/>
+                <w:numId w:val="1"/>
+              </w:numPr>
+            </w:pPr>
+            <w:r>
+              <w:t>Normalisering af database</w:t>
+            </w:r>
+          </w:p>
+          <w:p>
+            <w:pPr>
+              <w:pStyle w:val="ListParagraph"/>
+              <w:numPr>
+                <w:ilvl w:val="0"/>
+                <w:numId w:val="1"/>
+              </w:numPr>
+            </w:pPr>
+            <w:r>
+              <w:t>Programmering</w:t>
+            </w:r>
+          </w:p>
+          <w:p/>
+        </w:tc>
+      </w:tr>
+      <w:tr>
+        <w:tc>
+          <w:tcPr>
+            <w:tcW w:w="4814" w:type="dxa"/>
+          </w:tcPr>
+          <w:p>
+            <w:r>
+              <w:t>Hvad har vi lavet (uddybet)</w:t>
+            </w:r>
+          </w:p>
+          <w:p/>
+        </w:tc>
+        <w:tc>
+          <w:tcPr>
+            <w:tcW w:w="4814" w:type="dxa"/>
+          </w:tcPr>
+          <w:p>
             <w:bookmarkStart w:id="0" w:name="_GoBack"/>
             <w:bookmarkEnd w:id="0"/>
           </w:p>
-          <w:p/>
-          <w:p>
-            <w:r>
-              <w:t xml:space="preserve">Fremmødte: Rasmus, Simon, Jakob og Daniel </w:t>
+          <w:p>
+            <w:r>
+              <w:t xml:space="preserve">Fremmødte: </w:t>
+            </w:r>
+            <w:r>
+              <w:t>Rasmus, Jakob</w:t>
+            </w:r>
+            <w:r>
+              <w:t xml:space="preserve"> og Daniel </w:t>
             </w:r>
           </w:p>
         </w:tc>
       </w:tr>
     </w:tbl>
+    <w:p/>
     <w:p/>
     <w:sectPr>
       <w:pgSz w:w="11906" w:h="16838"/>

</xml_diff>

<commit_message>
Projekt log Mandag. 04-02-2017
</commit_message>
<xml_diff>
--- a/Dokumenter/Projekt-log.docx
+++ b/Dokumenter/Projekt-log.docx
@@ -3,6 +3,9 @@
 <w:document xmlns:wpc="http://schemas.microsoft.com/office/word/2010/wordprocessingCanvas" xmlns:cx="http://schemas.microsoft.com/office/drawing/2014/chartex" xmlns:cx1="http://schemas.microsoft.com/office/drawing/2015/9/8/chartex" xmlns:cx2="http://schemas.microsoft.com/office/drawing/2015/10/21/chartex" xmlns:cx3="http://schemas.microsoft.com/office/drawing/2016/5/9/chartex" xmlns:cx4="http://schemas.microsoft.com/office/drawing/2016/5/10/chartex" xmlns:cx5="http://schemas.microsoft.com/office/drawing/2016/5/11/chartex" xmlns:cx6="http://schemas.microsoft.com/office/drawing/2016/5/12/chartex" xmlns:cx7="http://schemas.microsoft.com/office/drawing/2016/5/13/chartex" xmlns:cx8="http://schemas.microsoft.com/office/drawing/2016/5/14/chartex" xmlns:mc="http://schemas.openxmlformats.org/markup-compatibility/2006" xmlns:aink="http://schemas.microsoft.com/office/drawing/2016/ink" xmlns:am3d="http://schemas.microsoft.com/office/drawing/2017/model3d" xmlns:o="urn:schemas-microsoft-com:office:office" xmlns:r="http://schemas.openxmlformats.org/officeDocument/2006/relationships" xmlns:m="http://schemas.openxmlformats.org/officeDocument/2006/math" xmlns:v="urn:schemas-microsoft-com:vml" xmlns:wp14="http://schemas.microsoft.com/office/word/2010/wordprocessingDrawing" xmlns:wp="http://schemas.openxmlformats.org/drawingml/2006/wordprocessingDrawing" xmlns:w10="urn:schemas-microsoft-com:office:word" xmlns:w="http://schemas.openxmlformats.org/wordprocessingml/2006/main" xmlns:w14="http://schemas.microsoft.com/office/word/2010/wordml" xmlns:w15="http://schemas.microsoft.com/office/word/2012/wordml" xmlns:w16cid="http://schemas.microsoft.com/office/word/2016/wordml/cid" xmlns:w16se="http://schemas.microsoft.com/office/word/2015/wordml/symex" xmlns:wpg="http://schemas.microsoft.com/office/word/2010/wordprocessingGroup" xmlns:wpi="http://schemas.microsoft.com/office/word/2010/wordprocessingInk" xmlns:wne="http://schemas.microsoft.com/office/word/2006/wordml" xmlns:wps="http://schemas.microsoft.com/office/word/2010/wordprocessingShape" mc:Ignorable="w14 w15 w16se w16cid wp14">
   <w:body>
     <w:p>
+      <w:pPr>
+        <w:pStyle w:val="Titel"/>
+      </w:pPr>
       <w:r>
         <w:t>Projekt-Log</w:t>
       </w:r>
@@ -10,7 +13,7 @@
     <w:p/>
     <w:tbl>
       <w:tblPr>
-        <w:tblStyle w:val="TableGrid"/>
+        <w:tblStyle w:val="Tabel-Gitter"/>
         <w:tblW w:w="0" w:type="auto"/>
         <w:tblLook w:val="04A0" w:firstRow="1" w:lastRow="0" w:firstColumn="1" w:lastColumn="0" w:noHBand="0" w:noVBand="1"/>
       </w:tblPr>
@@ -59,7 +62,7 @@
           </w:tcPr>
           <w:p>
             <w:pPr>
-              <w:pStyle w:val="ListParagraph"/>
+              <w:pStyle w:val="Listeafsnit"/>
               <w:numPr>
                 <w:ilvl w:val="0"/>
                 <w:numId w:val="1"/>
@@ -79,7 +82,7 @@
           </w:p>
           <w:p>
             <w:pPr>
-              <w:pStyle w:val="ListParagraph"/>
+              <w:pStyle w:val="Listeafsnit"/>
               <w:numPr>
                 <w:ilvl w:val="0"/>
                 <w:numId w:val="1"/>
@@ -99,7 +102,7 @@
           </w:p>
           <w:p>
             <w:pPr>
-              <w:pStyle w:val="ListParagraph"/>
+              <w:pStyle w:val="Listeafsnit"/>
               <w:numPr>
                 <w:ilvl w:val="0"/>
                 <w:numId w:val="1"/>
@@ -174,11 +177,10 @@
         </w:tc>
       </w:tr>
     </w:tbl>
-    <w:p/>
     <w:p/>
     <w:tbl>
       <w:tblPr>
-        <w:tblStyle w:val="TableGrid"/>
+        <w:tblStyle w:val="Tabel-Gitter"/>
         <w:tblW w:w="0" w:type="auto"/>
         <w:tblLook w:val="04A0" w:firstRow="1" w:lastRow="0" w:firstColumn="1" w:lastColumn="0" w:noHBand="0" w:noVBand="1"/>
       </w:tblPr>
@@ -227,7 +229,7 @@
           </w:tcPr>
           <w:p>
             <w:pPr>
-              <w:pStyle w:val="ListParagraph"/>
+              <w:pStyle w:val="Listeafsnit"/>
               <w:numPr>
                 <w:ilvl w:val="0"/>
                 <w:numId w:val="1"/>
@@ -239,7 +241,7 @@
           </w:p>
           <w:p>
             <w:pPr>
-              <w:pStyle w:val="ListParagraph"/>
+              <w:pStyle w:val="Listeafsnit"/>
               <w:numPr>
                 <w:ilvl w:val="0"/>
                 <w:numId w:val="1"/>
@@ -251,7 +253,7 @@
           </w:p>
           <w:p>
             <w:pPr>
-              <w:pStyle w:val="ListParagraph"/>
+              <w:pStyle w:val="Listeafsnit"/>
               <w:numPr>
                 <w:ilvl w:val="0"/>
                 <w:numId w:val="1"/>
@@ -298,11 +300,10 @@
         </w:tc>
       </w:tr>
     </w:tbl>
-    <w:p/>
     <w:p/>
     <w:tbl>
       <w:tblPr>
-        <w:tblStyle w:val="TableGrid"/>
+        <w:tblStyle w:val="Tabel-Gitter"/>
         <w:tblW w:w="0" w:type="auto"/>
         <w:tblLook w:val="04A0" w:firstRow="1" w:lastRow="0" w:firstColumn="1" w:lastColumn="0" w:noHBand="0" w:noVBand="1"/>
       </w:tblPr>
@@ -351,7 +352,7 @@
           </w:tcPr>
           <w:p>
             <w:pPr>
-              <w:pStyle w:val="ListParagraph"/>
+              <w:pStyle w:val="Listeafsnit"/>
               <w:numPr>
                 <w:ilvl w:val="0"/>
                 <w:numId w:val="1"/>
@@ -363,7 +364,7 @@
           </w:p>
           <w:p>
             <w:pPr>
-              <w:pStyle w:val="ListParagraph"/>
+              <w:pStyle w:val="Listeafsnit"/>
               <w:numPr>
                 <w:ilvl w:val="0"/>
                 <w:numId w:val="1"/>
@@ -375,7 +376,7 @@
           </w:p>
           <w:p>
             <w:pPr>
-              <w:pStyle w:val="ListParagraph"/>
+              <w:pStyle w:val="Listeafsnit"/>
               <w:numPr>
                 <w:ilvl w:val="0"/>
                 <w:numId w:val="1"/>
@@ -410,18 +411,16 @@
           </w:p>
           <w:p>
             <w:r>
-              <w:lastRenderedPageBreak/>
               <w:t>Fremmødte: Simon, Jakob, Rasmus og Daniel</w:t>
             </w:r>
           </w:p>
         </w:tc>
       </w:tr>
     </w:tbl>
-    <w:p/>
     <w:p/>
     <w:tbl>
       <w:tblPr>
-        <w:tblStyle w:val="TableGrid"/>
+        <w:tblStyle w:val="Tabel-Gitter"/>
         <w:tblW w:w="0" w:type="auto"/>
         <w:tblLook w:val="04A0" w:firstRow="1" w:lastRow="0" w:firstColumn="1" w:lastColumn="0" w:noHBand="0" w:noVBand="1"/>
       </w:tblPr>
@@ -436,6 +435,7 @@
           </w:tcPr>
           <w:p>
             <w:r>
+              <w:lastRenderedPageBreak/>
               <w:t>Dag</w:t>
             </w:r>
           </w:p>
@@ -476,7 +476,7 @@
           </w:tcPr>
           <w:p>
             <w:pPr>
-              <w:pStyle w:val="ListParagraph"/>
+              <w:pStyle w:val="Listeafsnit"/>
               <w:numPr>
                 <w:ilvl w:val="0"/>
                 <w:numId w:val="1"/>
@@ -488,7 +488,7 @@
           </w:p>
           <w:p>
             <w:pPr>
-              <w:pStyle w:val="ListParagraph"/>
+              <w:pStyle w:val="Listeafsnit"/>
               <w:numPr>
                 <w:ilvl w:val="0"/>
                 <w:numId w:val="1"/>
@@ -535,12 +535,10 @@
         </w:tc>
       </w:tr>
     </w:tbl>
-    <w:p/>
-    <w:p/>
     <w:p/>
     <w:tbl>
       <w:tblPr>
-        <w:tblStyle w:val="TableGrid"/>
+        <w:tblStyle w:val="Tabel-Gitter"/>
         <w:tblW w:w="0" w:type="auto"/>
         <w:tblLook w:val="04A0" w:firstRow="1" w:lastRow="0" w:firstColumn="1" w:lastColumn="0" w:noHBand="0" w:noVBand="1"/>
       </w:tblPr>
@@ -589,34 +587,27 @@
           </w:tcPr>
           <w:p>
             <w:pPr>
-              <w:pStyle w:val="ListParagraph"/>
-              <w:numPr>
-                <w:ilvl w:val="0"/>
-                <w:numId w:val="1"/>
-              </w:numPr>
-            </w:pPr>
-            <w:proofErr w:type="spellStart"/>
-            <w:r>
-              <w:t>Use</w:t>
-            </w:r>
-            <w:proofErr w:type="spellEnd"/>
-            <w:r>
-              <w:t xml:space="preserve"> cases</w:t>
-            </w:r>
-          </w:p>
-          <w:p>
-            <w:pPr>
-              <w:pStyle w:val="ListParagraph"/>
-              <w:numPr>
-                <w:ilvl w:val="0"/>
-                <w:numId w:val="1"/>
-              </w:numPr>
-            </w:pPr>
-            <w:proofErr w:type="spellStart"/>
+              <w:pStyle w:val="Listeafsnit"/>
+              <w:numPr>
+                <w:ilvl w:val="0"/>
+                <w:numId w:val="1"/>
+              </w:numPr>
+            </w:pPr>
+            <w:r>
+              <w:t>Use cases</w:t>
+            </w:r>
+          </w:p>
+          <w:p>
+            <w:pPr>
+              <w:pStyle w:val="Listeafsnit"/>
+              <w:numPr>
+                <w:ilvl w:val="0"/>
+                <w:numId w:val="1"/>
+              </w:numPr>
+            </w:pPr>
             <w:r>
               <w:t>Scrumboard</w:t>
             </w:r>
-            <w:proofErr w:type="spellEnd"/>
           </w:p>
         </w:tc>
       </w:tr>
@@ -638,23 +629,7 @@
           </w:tcPr>
           <w:p>
             <w:r>
-              <w:t xml:space="preserve">I dag har vi lavet et </w:t>
-            </w:r>
-            <w:proofErr w:type="spellStart"/>
-            <w:r>
-              <w:t>scrumboard</w:t>
-            </w:r>
-            <w:proofErr w:type="spellEnd"/>
-            <w:r>
-              <w:t xml:space="preserve"> for det nye sprint, som kommer til at forløbe over de næste to uger. Derudover har vi lavet et par </w:t>
-            </w:r>
-            <w:proofErr w:type="spellStart"/>
-            <w:r>
-              <w:t>use</w:t>
-            </w:r>
-            <w:proofErr w:type="spellEnd"/>
-            <w:r>
-              <w:t xml:space="preserve"> cases til det nye lagersystem </w:t>
+              <w:t xml:space="preserve">I dag har vi lavet et scrumboard for det nye sprint, som kommer til at forløbe over de næste to uger. Derudover har vi lavet et par use cases til det nye lagersystem </w:t>
             </w:r>
           </w:p>
           <w:p/>
@@ -666,11 +641,10 @@
         </w:tc>
       </w:tr>
     </w:tbl>
-    <w:p/>
     <w:p/>
     <w:tbl>
       <w:tblPr>
-        <w:tblStyle w:val="TableGrid"/>
+        <w:tblStyle w:val="Tabel-Gitter"/>
         <w:tblW w:w="0" w:type="auto"/>
         <w:tblLook w:val="04A0" w:firstRow="1" w:lastRow="0" w:firstColumn="1" w:lastColumn="0" w:noHBand="0" w:noVBand="1"/>
       </w:tblPr>
@@ -719,7 +693,7 @@
           </w:tcPr>
           <w:p>
             <w:pPr>
-              <w:pStyle w:val="ListParagraph"/>
+              <w:pStyle w:val="Listeafsnit"/>
               <w:numPr>
                 <w:ilvl w:val="0"/>
                 <w:numId w:val="1"/>
@@ -731,7 +705,7 @@
           </w:p>
           <w:p>
             <w:pPr>
-              <w:pStyle w:val="ListParagraph"/>
+              <w:pStyle w:val="Listeafsnit"/>
               <w:numPr>
                 <w:ilvl w:val="0"/>
                 <w:numId w:val="1"/>
@@ -743,7 +717,7 @@
           </w:p>
           <w:p>
             <w:pPr>
-              <w:pStyle w:val="ListParagraph"/>
+              <w:pStyle w:val="Listeafsnit"/>
               <w:numPr>
                 <w:ilvl w:val="0"/>
                 <w:numId w:val="1"/>
@@ -755,7 +729,7 @@
           </w:p>
           <w:p>
             <w:pPr>
-              <w:pStyle w:val="ListParagraph"/>
+              <w:pStyle w:val="Listeafsnit"/>
               <w:numPr>
                 <w:ilvl w:val="0"/>
                 <w:numId w:val="1"/>
@@ -799,9 +773,16 @@
     </w:tbl>
     <w:p/>
     <w:p/>
+    <w:p/>
+    <w:p/>
+    <w:p/>
+    <w:p>
+      <w:bookmarkStart w:id="0" w:name="_GoBack"/>
+      <w:bookmarkEnd w:id="0"/>
+    </w:p>
     <w:tbl>
       <w:tblPr>
-        <w:tblStyle w:val="TableGrid"/>
+        <w:tblStyle w:val="Tabel-Gitter"/>
         <w:tblW w:w="0" w:type="auto"/>
         <w:tblLook w:val="04A0" w:firstRow="1" w:lastRow="0" w:firstColumn="1" w:lastColumn="0" w:noHBand="0" w:noVBand="1"/>
       </w:tblPr>
@@ -816,6 +797,7 @@
           </w:tcPr>
           <w:p>
             <w:r>
+              <w:lastRenderedPageBreak/>
               <w:t>Dag</w:t>
             </w:r>
           </w:p>
@@ -850,7 +832,7 @@
           </w:tcPr>
           <w:p>
             <w:pPr>
-              <w:pStyle w:val="ListParagraph"/>
+              <w:pStyle w:val="Listeafsnit"/>
               <w:numPr>
                 <w:ilvl w:val="0"/>
                 <w:numId w:val="1"/>
@@ -864,6 +846,9 @@
         </w:tc>
       </w:tr>
       <w:tr>
+        <w:trPr>
+          <w:trHeight w:val="1102"/>
+        </w:trPr>
         <w:tc>
           <w:tcPr>
             <w:tcW w:w="4814" w:type="dxa"/>
@@ -896,12 +881,10 @@
         </w:tc>
       </w:tr>
     </w:tbl>
-    <w:p/>
-    <w:p/>
     <w:p/>
     <w:tbl>
       <w:tblPr>
-        <w:tblStyle w:val="TableGrid"/>
+        <w:tblStyle w:val="Tabel-Gitter"/>
         <w:tblW w:w="0" w:type="auto"/>
         <w:tblLook w:val="04A0" w:firstRow="1" w:lastRow="0" w:firstColumn="1" w:lastColumn="0" w:noHBand="0" w:noVBand="1"/>
       </w:tblPr>
@@ -930,13 +913,7 @@
               <w:t>Torsdag</w:t>
             </w:r>
             <w:r>
-              <w:t xml:space="preserve"> d. </w:t>
-            </w:r>
-            <w:r>
-              <w:t>30</w:t>
-            </w:r>
-            <w:r>
-              <w:t>. nov. 2017</w:t>
+              <w:t xml:space="preserve"> d. 30. nov. 2017</w:t>
             </w:r>
           </w:p>
         </w:tc>
@@ -959,7 +936,7 @@
           </w:tcPr>
           <w:p>
             <w:pPr>
-              <w:pStyle w:val="ListParagraph"/>
+              <w:pStyle w:val="Listeafsnit"/>
               <w:numPr>
                 <w:ilvl w:val="0"/>
                 <w:numId w:val="1"/>
@@ -971,7 +948,7 @@
           </w:p>
           <w:p>
             <w:pPr>
-              <w:pStyle w:val="ListParagraph"/>
+              <w:pStyle w:val="Listeafsnit"/>
               <w:numPr>
                 <w:ilvl w:val="0"/>
                 <w:numId w:val="1"/>
@@ -1002,10 +979,7 @@
           </w:tcPr>
           <w:p>
             <w:r>
-              <w:t xml:space="preserve">I dag </w:t>
-            </w:r>
-            <w:r>
-              <w:t xml:space="preserve">er vi begyndt på at normalisere databasen, som STOF 2000 skal bruge. Vi lavede desuden wireframes og en smule kode. </w:t>
+              <w:t xml:space="preserve">I dag er vi begyndt på at normalisere databasen, som STOF 2000 skal bruge. Vi lavede desuden wireframes og en smule kode. </w:t>
             </w:r>
           </w:p>
           <w:p/>
@@ -1025,12 +999,10 @@
         </w:tc>
       </w:tr>
     </w:tbl>
-    <w:p/>
-    <w:p/>
     <w:p/>
     <w:tbl>
       <w:tblPr>
-        <w:tblStyle w:val="TableGrid"/>
+        <w:tblStyle w:val="Tabel-Gitter"/>
         <w:tblW w:w="0" w:type="auto"/>
         <w:tblLook w:val="04A0" w:firstRow="1" w:lastRow="0" w:firstColumn="1" w:lastColumn="0" w:noHBand="0" w:noVBand="1"/>
       </w:tblPr>
@@ -1056,22 +1028,7 @@
           </w:tcPr>
           <w:p>
             <w:r>
-              <w:t>Fredag</w:t>
-            </w:r>
-            <w:r>
-              <w:t xml:space="preserve"> d. </w:t>
-            </w:r>
-            <w:r>
-              <w:t>1</w:t>
-            </w:r>
-            <w:r>
-              <w:t xml:space="preserve">. </w:t>
-            </w:r>
-            <w:r>
-              <w:t>dec</w:t>
-            </w:r>
-            <w:r>
-              <w:t>. 2017</w:t>
+              <w:t>Fredag d. 1. dec. 2017</w:t>
             </w:r>
           </w:p>
         </w:tc>
@@ -1094,7 +1051,7 @@
           </w:tcPr>
           <w:p>
             <w:pPr>
-              <w:pStyle w:val="ListParagraph"/>
+              <w:pStyle w:val="Listeafsnit"/>
               <w:numPr>
                 <w:ilvl w:val="0"/>
                 <w:numId w:val="1"/>
@@ -1106,7 +1063,7 @@
           </w:p>
           <w:p>
             <w:pPr>
-              <w:pStyle w:val="ListParagraph"/>
+              <w:pStyle w:val="Listeafsnit"/>
               <w:numPr>
                 <w:ilvl w:val="0"/>
                 <w:numId w:val="1"/>
@@ -1135,24 +1092,128 @@
           <w:tcPr>
             <w:tcW w:w="4814" w:type="dxa"/>
           </w:tcPr>
-          <w:p>
-            <w:bookmarkStart w:id="0" w:name="_GoBack"/>
-            <w:bookmarkEnd w:id="0"/>
-          </w:p>
-          <w:p>
-            <w:r>
-              <w:t xml:space="preserve">Fremmødte: </w:t>
-            </w:r>
-            <w:r>
-              <w:t>Rasmus, Jakob</w:t>
-            </w:r>
-            <w:r>
-              <w:t xml:space="preserve"> og Daniel </w:t>
+          <w:p/>
+          <w:p>
+            <w:r>
+              <w:t xml:space="preserve">Fremmødte: Rasmus, Jakob og Daniel </w:t>
             </w:r>
           </w:p>
         </w:tc>
       </w:tr>
     </w:tbl>
+    <w:p/>
+    <w:p/>
+    <w:tbl>
+      <w:tblPr>
+        <w:tblStyle w:val="Tabel-Gitter"/>
+        <w:tblW w:w="0" w:type="auto"/>
+        <w:tblLook w:val="04A0" w:firstRow="1" w:lastRow="0" w:firstColumn="1" w:lastColumn="0" w:noHBand="0" w:noVBand="1"/>
+      </w:tblPr>
+      <w:tblGrid>
+        <w:gridCol w:w="4814"/>
+        <w:gridCol w:w="4814"/>
+      </w:tblGrid>
+      <w:tr>
+        <w:tc>
+          <w:tcPr>
+            <w:tcW w:w="4814" w:type="dxa"/>
+          </w:tcPr>
+          <w:p>
+            <w:r>
+              <w:t xml:space="preserve">Dag </w:t>
+            </w:r>
+          </w:p>
+        </w:tc>
+        <w:tc>
+          <w:tcPr>
+            <w:tcW w:w="4814" w:type="dxa"/>
+          </w:tcPr>
+          <w:p>
+            <w:r>
+              <w:t>Mandag d. 3. dec. 2017</w:t>
+            </w:r>
+          </w:p>
+        </w:tc>
+      </w:tr>
+      <w:tr>
+        <w:tc>
+          <w:tcPr>
+            <w:tcW w:w="4814" w:type="dxa"/>
+          </w:tcPr>
+          <w:p>
+            <w:r>
+              <w:t>Hvad har vi lavet (Punkt form)</w:t>
+            </w:r>
+          </w:p>
+        </w:tc>
+        <w:tc>
+          <w:tcPr>
+            <w:tcW w:w="4814" w:type="dxa"/>
+          </w:tcPr>
+          <w:p>
+            <w:pPr>
+              <w:pStyle w:val="Listeafsnit"/>
+              <w:numPr>
+                <w:ilvl w:val="0"/>
+                <w:numId w:val="1"/>
+              </w:numPr>
+            </w:pPr>
+            <w:r>
+              <w:t>Database Design</w:t>
+            </w:r>
+          </w:p>
+          <w:p>
+            <w:pPr>
+              <w:pStyle w:val="Listeafsnit"/>
+              <w:numPr>
+                <w:ilvl w:val="0"/>
+                <w:numId w:val="1"/>
+              </w:numPr>
+            </w:pPr>
+            <w:r>
+              <w:t>Database diagram</w:t>
+            </w:r>
+          </w:p>
+          <w:p>
+            <w:pPr>
+              <w:pStyle w:val="Listeafsnit"/>
+              <w:numPr>
+                <w:ilvl w:val="0"/>
+                <w:numId w:val="1"/>
+              </w:numPr>
+            </w:pPr>
+            <w:proofErr w:type="gramStart"/>
+            <w:r>
+              <w:t>SQL statements</w:t>
+            </w:r>
+            <w:proofErr w:type="gramEnd"/>
+          </w:p>
+        </w:tc>
+      </w:tr>
+      <w:tr>
+        <w:tc>
+          <w:tcPr>
+            <w:tcW w:w="4814" w:type="dxa"/>
+          </w:tcPr>
+          <w:p>
+            <w:r>
+              <w:t>Hvad har vi lavet (Uddybet)</w:t>
+            </w:r>
+          </w:p>
+        </w:tc>
+        <w:tc>
+          <w:tcPr>
+            <w:tcW w:w="4814" w:type="dxa"/>
+          </w:tcPr>
+          <w:p>
+            <w:r>
+              <w:t xml:space="preserve">Vi var alle fuldtallige i projektet. Vi har arbejdet med vores database for Stof2000 og lavet vores bedste bud på hvordan den skulle se ud. Vi har også snakket med Kasper om, hvordan vores database skulle være opstillet, da vi havde diskussion om, hvordan superklassen skulle udtage sig. </w:t>
+            </w:r>
+          </w:p>
+        </w:tc>
+      </w:tr>
+    </w:tbl>
+    <w:p/>
     <w:p/>
     <w:p/>
     <w:sectPr>
@@ -1683,13 +1744,13 @@
     <w:name w:val="Normal"/>
     <w:qFormat/>
   </w:style>
-  <w:style w:type="character" w:default="1" w:styleId="DefaultParagraphFont">
+  <w:style w:type="character" w:default="1" w:styleId="Standardskrifttypeiafsnit">
     <w:name w:val="Default Paragraph Font"/>
     <w:uiPriority w:val="1"/>
     <w:semiHidden/>
     <w:unhideWhenUsed/>
   </w:style>
-  <w:style w:type="table" w:default="1" w:styleId="TableNormal">
+  <w:style w:type="table" w:default="1" w:styleId="Tabel-Normal">
     <w:name w:val="Normal Table"/>
     <w:uiPriority w:val="99"/>
     <w:semiHidden/>
@@ -1704,15 +1765,15 @@
       </w:tblCellMar>
     </w:tblPr>
   </w:style>
-  <w:style w:type="numbering" w:default="1" w:styleId="NoList">
+  <w:style w:type="numbering" w:default="1" w:styleId="Ingenoversigt">
     <w:name w:val="No List"/>
     <w:uiPriority w:val="99"/>
     <w:semiHidden/>
     <w:unhideWhenUsed/>
   </w:style>
-  <w:style w:type="table" w:styleId="TableGrid">
+  <w:style w:type="table" w:styleId="Tabel-Gitter">
     <w:name w:val="Table Grid"/>
-    <w:basedOn w:val="TableNormal"/>
+    <w:basedOn w:val="Tabel-Normal"/>
     <w:uiPriority w:val="39"/>
     <w:rsid w:val="004F3B21"/>
     <w:pPr>
@@ -1729,7 +1790,7 @@
       </w:tblBorders>
     </w:tblPr>
   </w:style>
-  <w:style w:type="paragraph" w:styleId="ListParagraph">
+  <w:style w:type="paragraph" w:styleId="Listeafsnit">
     <w:name w:val="List Paragraph"/>
     <w:basedOn w:val="Normal"/>
     <w:uiPriority w:val="34"/>
@@ -1739,6 +1800,40 @@
       <w:ind w:left="720"/>
       <w:contextualSpacing/>
     </w:pPr>
+  </w:style>
+  <w:style w:type="paragraph" w:styleId="Titel">
+    <w:name w:val="Title"/>
+    <w:basedOn w:val="Normal"/>
+    <w:next w:val="Normal"/>
+    <w:link w:val="TitelTegn"/>
+    <w:uiPriority w:val="10"/>
+    <w:qFormat/>
+    <w:rsid w:val="00D73EA5"/>
+    <w:pPr>
+      <w:spacing w:after="0" w:line="240" w:lineRule="auto"/>
+      <w:contextualSpacing/>
+    </w:pPr>
+    <w:rPr>
+      <w:rFonts w:asciiTheme="majorHAnsi" w:eastAsiaTheme="majorEastAsia" w:hAnsiTheme="majorHAnsi" w:cstheme="majorBidi"/>
+      <w:spacing w:val="-10"/>
+      <w:kern w:val="28"/>
+      <w:sz w:val="56"/>
+      <w:szCs w:val="56"/>
+    </w:rPr>
+  </w:style>
+  <w:style w:type="character" w:customStyle="1" w:styleId="TitelTegn">
+    <w:name w:val="Titel Tegn"/>
+    <w:basedOn w:val="Standardskrifttypeiafsnit"/>
+    <w:link w:val="Titel"/>
+    <w:uiPriority w:val="10"/>
+    <w:rsid w:val="00D73EA5"/>
+    <w:rPr>
+      <w:rFonts w:asciiTheme="majorHAnsi" w:eastAsiaTheme="majorEastAsia" w:hAnsiTheme="majorHAnsi" w:cstheme="majorBidi"/>
+      <w:spacing w:val="-10"/>
+      <w:kern w:val="28"/>
+      <w:sz w:val="56"/>
+      <w:szCs w:val="56"/>
+    </w:rPr>
   </w:style>
 </w:styles>
 </file>

</xml_diff>